<commit_message>
updatet figure in gk sysdd
</commit_message>
<xml_diff>
--- a/documentation/Gatekeeper/Arrowhead Gatekeeper G3.2-M3 SysDD.docx
+++ b/documentation/Gatekeeper/Arrowhead Gatekeeper G3.2-M3 SysDD.docx
@@ -234,10 +234,10 @@
                         <a:effectLst/>
                         <a:extLst>
                           <a:ext uri="{FAA26D3D-D897-4be2-8F04-BA451C77F1D7}">
-                            <ma14:placeholderFlag xmlns:o="urn:schemas-microsoft-com:office:office" xmlns:v="urn:schemas-microsoft-com:vml" xmlns:w10="urn:schemas-microsoft-com:office:word" xmlns:w="http://schemas.openxmlformats.org/wordprocessingml/2006/main" xmlns:ma14="http://schemas.microsoft.com/office/mac/drawingml/2011/main" xmlns=""/>
+                            <ma14:placeholderFlag xmlns="" xmlns:ma14="http://schemas.microsoft.com/office/mac/drawingml/2011/main" xmlns:w="http://schemas.openxmlformats.org/wordprocessingml/2006/main" xmlns:w10="urn:schemas-microsoft-com:office:word" xmlns:v="urn:schemas-microsoft-com:vml" xmlns:o="urn:schemas-microsoft-com:office:office"/>
                           </a:ext>
                           <a:ext uri="{C572A759-6A51-4108-AA02-DFA0A04FC94B}">
-                            <ma14:wrappingTextBoxFlag xmlns:o="urn:schemas-microsoft-com:office:office" xmlns:v="urn:schemas-microsoft-com:vml" xmlns:w10="urn:schemas-microsoft-com:office:word" xmlns:w="http://schemas.openxmlformats.org/wordprocessingml/2006/main" xmlns:ma14="http://schemas.microsoft.com/office/mac/drawingml/2011/main" xmlns=""/>
+                            <ma14:wrappingTextBoxFlag xmlns="" xmlns:ma14="http://schemas.microsoft.com/office/mac/drawingml/2011/main" xmlns:w="http://schemas.openxmlformats.org/wordprocessingml/2006/main" xmlns:w10="urn:schemas-microsoft-com:office:word" xmlns:v="urn:schemas-microsoft-com:vml" xmlns:o="urn:schemas-microsoft-com:office:office"/>
                           </a:ext>
                         </a:extLst>
                       </wps:spPr>
@@ -431,27 +431,14 @@
       <w:r>
         <w:t xml:space="preserve">Table </w:t>
       </w:r>
-      <w:r>
-        <w:fldChar w:fldCharType="begin"/>
-      </w:r>
-      <w:r>
-        <w:instrText xml:space="preserve"> SEQ Table \* ARABIC </w:instrText>
-      </w:r>
-      <w:r>
-        <w:fldChar w:fldCharType="separate"/>
-      </w:r>
-      <w:r>
-        <w:rPr>
-          <w:noProof/>
-        </w:rPr>
-        <w:t>1</w:t>
-      </w:r>
-      <w:r>
-        <w:rPr>
-          <w:noProof/>
-        </w:rPr>
-        <w:fldChar w:fldCharType="end"/>
-      </w:r>
+      <w:fldSimple w:instr=" SEQ Table \* ARABIC ">
+        <w:r>
+          <w:rPr>
+            <w:noProof/>
+          </w:rPr>
+          <w:t>1</w:t>
+        </w:r>
+      </w:fldSimple>
       <w:r>
         <w:t xml:space="preserve"> System Information</w:t>
       </w:r>
@@ -1843,7 +1830,7 @@
         <w:pStyle w:val="Szvegtrzs"/>
       </w:pPr>
       <w:r>
-        <w:object w:dxaOrig="19867" w:dyaOrig="12233" w14:anchorId="784EFD5B">
+        <w:object w:dxaOrig="19867" w:dyaOrig="12233" w14:anchorId="7D542A3D">
           <v:shapetype id="_x0000_t75" coordsize="21600,21600" o:spt="75" o:preferrelative="t" path="m@4@5l@4@11@9@11@9@5xe" filled="f" stroked="f">
             <v:stroke joinstyle="miter"/>
             <v:formulas>
@@ -1863,12 +1850,14 @@
             <v:path o:extrusionok="f" gradientshapeok="t" o:connecttype="rect"/>
             <o:lock v:ext="edit" aspectratio="t"/>
           </v:shapetype>
-          <v:shape id="_x0000_i1025" type="#_x0000_t75" style="width:642.95pt;height:396pt" o:ole="">
+          <v:shape id="_x0000_i1027" type="#_x0000_t75" style="width:642.75pt;height:396pt" o:ole="">
             <v:imagedata r:id="rId12" o:title=""/>
           </v:shape>
-          <o:OLEObject Type="Embed" ProgID="Visio.Drawing.15" ShapeID="_x0000_i1025" DrawAspect="Content" ObjectID="_1580120390" r:id="rId13"/>
+          <o:OLEObject Type="Embed" ProgID="Visio.Drawing.15" ShapeID="_x0000_i1027" DrawAspect="Content" ObjectID="_1580148729" r:id="rId13"/>
         </w:object>
       </w:r>
+      <w:bookmarkStart w:id="1" w:name="_GoBack"/>
+      <w:bookmarkEnd w:id="1"/>
     </w:p>
     <w:p>
       <w:pPr>
@@ -1903,20 +1892,20 @@
           <w:docGrid w:linePitch="360"/>
         </w:sectPr>
       </w:pPr>
-      <w:bookmarkStart w:id="1" w:name="_Toc375649366"/>
+      <w:bookmarkStart w:id="2" w:name="_Toc375649366"/>
     </w:p>
     <w:p>
       <w:pPr>
         <w:pStyle w:val="Cm"/>
         <w:spacing w:before="600"/>
       </w:pPr>
-      <w:bookmarkStart w:id="2" w:name="_Toc375649367"/>
-      <w:bookmarkEnd w:id="1"/>
+      <w:bookmarkStart w:id="3" w:name="_Toc375649367"/>
+      <w:bookmarkEnd w:id="2"/>
       <w:r>
         <w:lastRenderedPageBreak/>
         <w:t>Application services</w:t>
       </w:r>
-      <w:bookmarkEnd w:id="2"/>
+      <w:bookmarkEnd w:id="3"/>
     </w:p>
     <w:p>
       <w:pPr>
@@ -1925,14 +1914,14 @@
           <w:lang w:val="en-US"/>
         </w:rPr>
       </w:pPr>
-      <w:bookmarkStart w:id="3" w:name="_Toc375649368"/>
+      <w:bookmarkStart w:id="4" w:name="_Toc375649368"/>
       <w:r>
         <w:rPr>
           <w:lang w:val="en-US"/>
         </w:rPr>
         <w:t>Produced Services</w:t>
       </w:r>
-      <w:bookmarkEnd w:id="3"/>
+      <w:bookmarkEnd w:id="4"/>
     </w:p>
     <w:tbl>
       <w:tblPr>
@@ -2142,14 +2131,14 @@
           <w:lang w:val="en-US"/>
         </w:rPr>
       </w:pPr>
-      <w:bookmarkStart w:id="4" w:name="_Toc375649369"/>
+      <w:bookmarkStart w:id="5" w:name="_Toc375649369"/>
       <w:r>
         <w:rPr>
           <w:lang w:val="en-US"/>
         </w:rPr>
         <w:t>Consumed Services</w:t>
       </w:r>
-      <w:bookmarkEnd w:id="4"/>
+      <w:bookmarkEnd w:id="5"/>
     </w:p>
     <w:tbl>
       <w:tblPr>
@@ -2408,11 +2397,11 @@
         <w:keepNext/>
         <w:spacing w:before="600"/>
       </w:pPr>
-      <w:bookmarkStart w:id="5" w:name="_Toc375649370"/>
+      <w:bookmarkStart w:id="6" w:name="_Toc375649370"/>
       <w:r>
         <w:t>Security</w:t>
       </w:r>
-      <w:bookmarkEnd w:id="5"/>
+      <w:bookmarkEnd w:id="6"/>
       <w:r>
         <w:t xml:space="preserve"> </w:t>
       </w:r>
@@ -2604,12 +2593,12 @@
       <w:pPr>
         <w:pStyle w:val="Cmsor1"/>
       </w:pPr>
-      <w:bookmarkStart w:id="6" w:name="_Hlk494822498"/>
+      <w:bookmarkStart w:id="7" w:name="_Hlk494822498"/>
       <w:r>
         <w:t>Usage</w:t>
       </w:r>
     </w:p>
-    <w:bookmarkEnd w:id="6"/>
+    <w:bookmarkEnd w:id="7"/>
     <w:p>
       <w:r>
         <w:t xml:space="preserve">Start the module as a Java executable. The following command line arguments are available: </w:t>
@@ -2746,8 +2735,6 @@
         </w:rPr>
         <w:t>“-d”: starts the module in debug mode, which means every incoming REST request (URL + payload) and the corresponding response will be printed to the console output.</w:t>
       </w:r>
-      <w:bookmarkStart w:id="7" w:name="_GoBack"/>
-      <w:bookmarkEnd w:id="7"/>
     </w:p>
     <w:p>
       <w:pPr>
@@ -3703,7 +3690,7 @@
                       <a:effectLst/>
                       <a:extLst>
                         <a:ext uri="{C572A759-6A51-4108-AA02-DFA0A04FC94B}">
-                          <ma14:wrappingTextBoxFlag xmlns:o="urn:schemas-microsoft-com:office:office" xmlns:v="urn:schemas-microsoft-com:vml" xmlns:w10="urn:schemas-microsoft-com:office:word" xmlns:w="http://schemas.openxmlformats.org/wordprocessingml/2006/main" xmlns:ma14="http://schemas.microsoft.com/office/mac/drawingml/2011/main" xmlns=""/>
+                          <ma14:wrappingTextBoxFlag xmlns="" xmlns:ma14="http://schemas.microsoft.com/office/mac/drawingml/2011/main" xmlns:w="http://schemas.openxmlformats.org/wordprocessingml/2006/main" xmlns:w10="urn:schemas-microsoft-com:office:word" xmlns:v="urn:schemas-microsoft-com:vml" xmlns:o="urn:schemas-microsoft-com:office:office"/>
                         </a:ext>
                       </a:extLst>
                     </wps:spPr>
@@ -4086,7 +4073,7 @@
                   </a:prstGeom>
                   <a:extLst>
                     <a:ext uri="{FAA26D3D-D897-4be2-8F04-BA451C77F1D7}">
-                      <ma14:placeholderFlag xmlns:ve="http://schemas.openxmlformats.org/markup-compatibility/2006" xmlns="" xmlns:mo="http://schemas.microsoft.com/office/mac/office/2008/main" xmlns:mv="urn:schemas-microsoft-com:mac:vml" xmlns:o="urn:schemas-microsoft-com:office:office" xmlns:v="urn:schemas-microsoft-com:vml" xmlns:w10="urn:schemas-microsoft-com:office:word" xmlns:w="http://schemas.openxmlformats.org/wordprocessingml/2006/main" xmlns:ma14="http://schemas.microsoft.com/office/mac/drawingml/2011/main"/>
+                      <ma14:placeholderFlag xmlns:ma14="http://schemas.microsoft.com/office/mac/drawingml/2011/main" xmlns:w="http://schemas.openxmlformats.org/wordprocessingml/2006/main" xmlns:w10="urn:schemas-microsoft-com:office:word" xmlns:v="urn:schemas-microsoft-com:vml" xmlns:o="urn:schemas-microsoft-com:office:office" xmlns:mv="urn:schemas-microsoft-com:mac:vml" xmlns:mo="http://schemas.microsoft.com/office/mac/office/2008/main" xmlns="" xmlns:ve="http://schemas.openxmlformats.org/markup-compatibility/2006"/>
                     </a:ext>
                   </a:extLst>
                 </pic:spPr>
@@ -4158,10 +4145,10 @@
                       <a:effectLst/>
                       <a:extLst>
                         <a:ext uri="{FAA26D3D-D897-4be2-8F04-BA451C77F1D7}">
-                          <ma14:placeholderFlag xmlns:o="urn:schemas-microsoft-com:office:office" xmlns:v="urn:schemas-microsoft-com:vml" xmlns:w10="urn:schemas-microsoft-com:office:word" xmlns:w="http://schemas.openxmlformats.org/wordprocessingml/2006/main" xmlns:ma14="http://schemas.microsoft.com/office/mac/drawingml/2011/main" xmlns=""/>
+                          <ma14:placeholderFlag xmlns="" xmlns:ma14="http://schemas.microsoft.com/office/mac/drawingml/2011/main" xmlns:w="http://schemas.openxmlformats.org/wordprocessingml/2006/main" xmlns:w10="urn:schemas-microsoft-com:office:word" xmlns:v="urn:schemas-microsoft-com:vml" xmlns:o="urn:schemas-microsoft-com:office:office"/>
                         </a:ext>
                         <a:ext uri="{C572A759-6A51-4108-AA02-DFA0A04FC94B}">
-                          <ma14:wrappingTextBoxFlag xmlns:o="urn:schemas-microsoft-com:office:office" xmlns:v="urn:schemas-microsoft-com:vml" xmlns:w10="urn:schemas-microsoft-com:office:word" xmlns:w="http://schemas.openxmlformats.org/wordprocessingml/2006/main" xmlns:ma14="http://schemas.microsoft.com/office/mac/drawingml/2011/main" xmlns=""/>
+                          <ma14:wrappingTextBoxFlag xmlns="" xmlns:ma14="http://schemas.microsoft.com/office/mac/drawingml/2011/main" xmlns:w="http://schemas.openxmlformats.org/wordprocessingml/2006/main" xmlns:w10="urn:schemas-microsoft-com:office:word" xmlns:v="urn:schemas-microsoft-com:vml" xmlns:o="urn:schemas-microsoft-com:office:office"/>
                         </a:ext>
                       </a:extLst>
                     </wps:spPr>
@@ -4394,7 +4381,7 @@
         </mc:Choice>
         <mc:Fallback>
           <w:pict>
-            <v:line w14:anchorId="256DDDD6" id="Rak 9" o:spid="_x0000_s1026" style="position:absolute;z-index:251656192;visibility:visible;mso-wrap-style:square;mso-width-percent:0;mso-height-percent:0;mso-wrap-distance-left:9pt;mso-wrap-distance-top:0;mso-wrap-distance-right:9pt;mso-wrap-distance-bottom:0;mso-position-horizontal:absolute;mso-position-horizontal-relative:text;mso-position-vertical:absolute;mso-position-vertical-relative:text;mso-width-percent:0;mso-height-percent:0;mso-width-relative:margin;mso-height-relative:margin" from="-62.95pt,11.5pt" to="468.05pt,11.5pt" o:gfxdata="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" strokecolor="black [3213]" strokeweight=".5pt">
+            <v:line w14:anchorId="1850BAF0" id="Rak 9" o:spid="_x0000_s1026" style="position:absolute;z-index:251656192;visibility:visible;mso-wrap-style:square;mso-width-percent:0;mso-height-percent:0;mso-wrap-distance-left:9pt;mso-wrap-distance-top:0;mso-wrap-distance-right:9pt;mso-wrap-distance-bottom:0;mso-position-horizontal:absolute;mso-position-horizontal-relative:text;mso-position-vertical:absolute;mso-position-vertical-relative:text;mso-width-percent:0;mso-height-percent:0;mso-width-relative:margin;mso-height-relative:margin" from="-62.95pt,11.5pt" to="468.05pt,11.5pt" o:gfxdata="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" strokecolor="black [3213]" strokeweight=".5pt">
               <v:shadow on="t" opacity="24903f" origin=",.5" offset="0,.55556mm"/>
             </v:line>
           </w:pict>
@@ -4458,10 +4445,10 @@
                       <a:effectLst/>
                       <a:extLst>
                         <a:ext uri="{FAA26D3D-D897-4be2-8F04-BA451C77F1D7}">
-                          <ma14:placeholderFlag xmlns:o="urn:schemas-microsoft-com:office:office" xmlns:v="urn:schemas-microsoft-com:vml" xmlns:w10="urn:schemas-microsoft-com:office:word" xmlns:w="http://schemas.openxmlformats.org/wordprocessingml/2006/main" xmlns:ma14="http://schemas.microsoft.com/office/mac/drawingml/2011/main" xmlns=""/>
+                          <ma14:placeholderFlag xmlns="" xmlns:ma14="http://schemas.microsoft.com/office/mac/drawingml/2011/main" xmlns:w="http://schemas.openxmlformats.org/wordprocessingml/2006/main" xmlns:w10="urn:schemas-microsoft-com:office:word" xmlns:v="urn:schemas-microsoft-com:vml" xmlns:o="urn:schemas-microsoft-com:office:office"/>
                         </a:ext>
                         <a:ext uri="{C572A759-6A51-4108-AA02-DFA0A04FC94B}">
-                          <ma14:wrappingTextBoxFlag xmlns:o="urn:schemas-microsoft-com:office:office" xmlns:v="urn:schemas-microsoft-com:vml" xmlns:w10="urn:schemas-microsoft-com:office:word" xmlns:w="http://schemas.openxmlformats.org/wordprocessingml/2006/main" xmlns:ma14="http://schemas.microsoft.com/office/mac/drawingml/2011/main" xmlns=""/>
+                          <ma14:wrappingTextBoxFlag xmlns="" xmlns:ma14="http://schemas.microsoft.com/office/mac/drawingml/2011/main" xmlns:w="http://schemas.openxmlformats.org/wordprocessingml/2006/main" xmlns:w10="urn:schemas-microsoft-com:office:word" xmlns:v="urn:schemas-microsoft-com:vml" xmlns:o="urn:schemas-microsoft-com:office:office"/>
                         </a:ext>
                       </a:extLst>
                     </wps:spPr>
@@ -4698,7 +4685,7 @@
         </mc:Choice>
         <mc:Fallback>
           <w:pict>
-            <v:line w14:anchorId="0FA36AA4" id="Line 5" o:spid="_x0000_s1026" style="position:absolute;z-index:251659264;visibility:visible;mso-wrap-style:square;mso-width-percent:0;mso-height-percent:0;mso-wrap-distance-left:9pt;mso-wrap-distance-top:0;mso-wrap-distance-right:9pt;mso-wrap-distance-bottom:0;mso-position-horizontal:absolute;mso-position-horizontal-relative:text;mso-position-vertical:absolute;mso-position-vertical-relative:text;mso-width-percent:0;mso-height-percent:0;mso-width-relative:margin;mso-height-relative:margin" from="-62.95pt,11.5pt" to="468.05pt,11.5pt" o:gfxdata="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" strokecolor="black [3213]" strokeweight=".5pt">
+            <v:line w14:anchorId="5DFE5BA9" id="Line 5" o:spid="_x0000_s1026" style="position:absolute;z-index:251659264;visibility:visible;mso-wrap-style:square;mso-width-percent:0;mso-height-percent:0;mso-wrap-distance-left:9pt;mso-wrap-distance-top:0;mso-wrap-distance-right:9pt;mso-wrap-distance-bottom:0;mso-position-horizontal:absolute;mso-position-horizontal-relative:text;mso-position-vertical:absolute;mso-position-vertical-relative:text;mso-width-percent:0;mso-height-percent:0;mso-width-relative:margin;mso-height-relative:margin" from="-62.95pt,11.5pt" to="468.05pt,11.5pt" o:gfxdata="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" strokecolor="black [3213]" strokeweight=".5pt">
               <v:shadow on="t" opacity="24903f" origin=",.5" offset="0,.55556mm"/>
             </v:line>
           </w:pict>
@@ -5287,17 +5274,33 @@
               <w:szCs w:val="18"/>
             </w:rPr>
           </w:pPr>
-          <w:fldSimple w:instr=" DATE  \* MERGEFORMAT ">
-            <w:r>
-              <w:rPr>
-                <w:rFonts w:asciiTheme="majorHAnsi" w:hAnsiTheme="majorHAnsi"/>
-                <w:noProof/>
-                <w:sz w:val="18"/>
-                <w:szCs w:val="18"/>
-              </w:rPr>
-              <w:t>2018-02-14</w:t>
-            </w:r>
-          </w:fldSimple>
+          <w:r>
+            <w:fldChar w:fldCharType="begin"/>
+          </w:r>
+          <w:r>
+            <w:instrText xml:space="preserve"> DATE  \* MERGEFORMAT </w:instrText>
+          </w:r>
+          <w:r>
+            <w:fldChar w:fldCharType="separate"/>
+          </w:r>
+          <w:r>
+            <w:rPr>
+              <w:rFonts w:asciiTheme="majorHAnsi" w:hAnsiTheme="majorHAnsi"/>
+              <w:noProof/>
+              <w:sz w:val="18"/>
+              <w:szCs w:val="18"/>
+            </w:rPr>
+            <w:t>2018-02-14</w:t>
+          </w:r>
+          <w:r>
+            <w:rPr>
+              <w:rFonts w:asciiTheme="majorHAnsi" w:hAnsiTheme="majorHAnsi"/>
+              <w:noProof/>
+              <w:sz w:val="18"/>
+              <w:szCs w:val="18"/>
+            </w:rPr>
+            <w:fldChar w:fldCharType="end"/>
+          </w:r>
         </w:p>
       </w:tc>
       <w:tc>
@@ -5706,6 +5709,7 @@
               <w:lang w:val="en-US"/>
             </w:rPr>
           </w:pPr>
+          <w:proofErr w:type="spellStart"/>
           <w:r>
             <w:rPr>
               <w:rFonts w:asciiTheme="majorHAnsi" w:hAnsiTheme="majorHAnsi"/>
@@ -5724,6 +5728,7 @@
             </w:rPr>
             <w:t>M3</w:t>
           </w:r>
+          <w:proofErr w:type="spellEnd"/>
           <w:r>
             <w:rPr>
               <w:rFonts w:asciiTheme="majorHAnsi" w:hAnsiTheme="majorHAnsi"/>
@@ -5829,17 +5834,33 @@
               <w:szCs w:val="18"/>
             </w:rPr>
           </w:pPr>
-          <w:fldSimple w:instr=" DATE  \* MERGEFORMAT ">
-            <w:r>
-              <w:rPr>
-                <w:rFonts w:asciiTheme="majorHAnsi" w:hAnsiTheme="majorHAnsi"/>
-                <w:noProof/>
-                <w:sz w:val="18"/>
-                <w:szCs w:val="18"/>
-              </w:rPr>
-              <w:t>2018-02-14</w:t>
-            </w:r>
-          </w:fldSimple>
+          <w:r>
+            <w:fldChar w:fldCharType="begin"/>
+          </w:r>
+          <w:r>
+            <w:instrText xml:space="preserve"> DATE  \* MERGEFORMAT </w:instrText>
+          </w:r>
+          <w:r>
+            <w:fldChar w:fldCharType="separate"/>
+          </w:r>
+          <w:r>
+            <w:rPr>
+              <w:rFonts w:asciiTheme="majorHAnsi" w:hAnsiTheme="majorHAnsi"/>
+              <w:noProof/>
+              <w:sz w:val="18"/>
+              <w:szCs w:val="18"/>
+            </w:rPr>
+            <w:t>2018-02-14</w:t>
+          </w:r>
+          <w:r>
+            <w:rPr>
+              <w:rFonts w:asciiTheme="majorHAnsi" w:hAnsiTheme="majorHAnsi"/>
+              <w:noProof/>
+              <w:sz w:val="18"/>
+              <w:szCs w:val="18"/>
+            </w:rPr>
+            <w:fldChar w:fldCharType="end"/>
+          </w:r>
         </w:p>
       </w:tc>
       <w:tc>
@@ -9025,7 +9046,7 @@
 </file>
 
 <file path=customXml/itemProps1.xml><?xml version="1.0" encoding="utf-8"?>
-<ds:datastoreItem xmlns:ds="http://schemas.openxmlformats.org/officeDocument/2006/customXml" ds:itemID="{D113CA1B-E1EF-4FF7-B5CC-63DCBA860D26}">
+<ds:datastoreItem xmlns:ds="http://schemas.openxmlformats.org/officeDocument/2006/customXml" ds:itemID="{97869FDD-B360-4000-9665-24437FAC1D96}">
   <ds:schemaRefs>
     <ds:schemaRef ds:uri="http://schemas.openxmlformats.org/officeDocument/2006/bibliography"/>
   </ds:schemaRefs>

</xml_diff>